<commit_message>
feat(main): add files lab-02
</commit_message>
<xml_diff>
--- a/labs/lab03/report/report.docx
+++ b/labs/lab03/report/report.docx
@@ -154,7 +154,7 @@
       </w:r>
     </w:p>
     <w:bookmarkEnd w:id="21"/>
-    <w:bookmarkStart w:id="25" w:name="выполнение-лабораторной-работы"/>
+    <w:bookmarkStart w:id="40" w:name="выполнение-лабораторной-работы"/>
     <w:p>
       <w:pPr>
         <w:pStyle w:val="Heading1"/>
@@ -174,27 +174,19 @@
     </w:p>
     <w:p>
       <w:pPr>
-        <w:pStyle w:val="FirstParagraph"/>
-      </w:pPr>
-      <w:r>
-        <w:t xml:space="preserve">Описываются проведённые действия, в качестве иллюстрации даётся ссылка на иллюстрацию (рис. 1).</w:t>
-      </w:r>
-    </w:p>
-    <w:p>
-      <w:pPr>
         <w:pStyle w:val="CaptionedFigure"/>
       </w:pPr>
       <w:r>
         <w:drawing>
           <wp:inline>
-            <wp:extent cx="3733800" cy="2800350"/>
+            <wp:extent cx="5334000" cy="659536"/>
             <wp:effectExtent b="0" l="0" r="0" t="0"/>
-            <wp:docPr descr="Название рисунка" title="" id="23" name="Picture"/>
+            <wp:docPr descr="Рис.1 Переходим в каталог, привязанный к репозиторию Git и обновляем локальный репозиторий с помощью команды git pull. Далее переходим в каталог с шаблоном отчета по лабораторной работе № 3." title="" id="23" name="Picture"/>
             <a:graphic>
               <a:graphicData uri="http://schemas.openxmlformats.org/drawingml/2006/picture">
                 <pic:pic>
                   <pic:nvPicPr>
-                    <pic:cNvPr descr="image/placeimg_800_600_tech.jpg" id="24" name="Picture"/>
+                    <pic:cNvPr descr="image/01.jpg" id="24" name="Picture"/>
                     <pic:cNvPicPr>
                       <a:picLocks noChangeArrowheads="1" noChangeAspect="1"/>
                     </pic:cNvPicPr>
@@ -208,7 +200,7 @@
                   <pic:spPr bwMode="auto">
                     <a:xfrm>
                       <a:off x="0" y="0"/>
-                      <a:ext cx="3733800" cy="2800350"/>
+                      <a:ext cx="5334000" cy="659536"/>
                     </a:xfrm>
                     <a:prstGeom prst="rect">
                       <a:avLst/>
@@ -232,49 +224,303 @@
         <w:pStyle w:val="ImageCaption"/>
       </w:pPr>
       <w:r>
-        <w:t xml:space="preserve">Рис. 1: Название рисунка</w:t>
-      </w:r>
-    </w:p>
-    <w:bookmarkEnd w:id="25"/>
-    <w:bookmarkStart w:id="26" w:name="выводы"/>
+        <w:t xml:space="preserve">Рис.1 Переходим в каталог, привязанный к репозиторию Git и обновляем локальный репозиторий с помощью команды git pull. Далее переходим в каталог с шаблоном отчета по лабораторной работе № 3.</w:t>
+      </w:r>
+    </w:p>
+    <w:p>
+      <w:pPr>
+        <w:pStyle w:val="CaptionedFigure"/>
+      </w:pPr>
+      <w:r>
+        <w:drawing>
+          <wp:inline>
+            <wp:extent cx="5334000" cy="1023863"/>
+            <wp:effectExtent b="0" l="0" r="0" t="0"/>
+            <wp:docPr descr="Рис.2 Проводим компиляцию шаблона с использованием Makefile. Открываем и проверяем корректность полученных файлов." title="" id="26" name="Picture"/>
+            <a:graphic>
+              <a:graphicData uri="http://schemas.openxmlformats.org/drawingml/2006/picture">
+                <pic:pic>
+                  <pic:nvPicPr>
+                    <pic:cNvPr descr="image/02.jpg" id="27" name="Picture"/>
+                    <pic:cNvPicPr>
+                      <a:picLocks noChangeArrowheads="1" noChangeAspect="1"/>
+                    </pic:cNvPicPr>
+                  </pic:nvPicPr>
+                  <pic:blipFill>
+                    <a:blip r:embed="rId25"/>
+                    <a:stretch>
+                      <a:fillRect/>
+                    </a:stretch>
+                  </pic:blipFill>
+                  <pic:spPr bwMode="auto">
+                    <a:xfrm>
+                      <a:off x="0" y="0"/>
+                      <a:ext cx="5334000" cy="1023863"/>
+                    </a:xfrm>
+                    <a:prstGeom prst="rect">
+                      <a:avLst/>
+                    </a:prstGeom>
+                    <a:noFill/>
+                    <a:ln w="9525">
+                      <a:noFill/>
+                      <a:headEnd/>
+                      <a:tailEnd/>
+                    </a:ln>
+                  </pic:spPr>
+                </pic:pic>
+              </a:graphicData>
+            </a:graphic>
+          </wp:inline>
+        </w:drawing>
+      </w:r>
+    </w:p>
+    <w:p>
+      <w:pPr>
+        <w:pStyle w:val="ImageCaption"/>
+      </w:pPr>
+      <w:r>
+        <w:t xml:space="preserve">Рис.2 Проводим компиляцию шаблона с использованием Makefile. Открываем и проверяем корректность полученных файлов.</w:t>
+      </w:r>
+    </w:p>
+    <w:p>
+      <w:pPr>
+        <w:pStyle w:val="CaptionedFigure"/>
+      </w:pPr>
+      <w:r>
+        <w:drawing>
+          <wp:inline>
+            <wp:extent cx="5334000" cy="1136482"/>
+            <wp:effectExtent b="0" l="0" r="0" t="0"/>
+            <wp:docPr descr="Рис.3 Удаляем полученные файлы. Проверяем корректность выполнения команды" title="" id="29" name="Picture"/>
+            <a:graphic>
+              <a:graphicData uri="http://schemas.openxmlformats.org/drawingml/2006/picture">
+                <pic:pic>
+                  <pic:nvPicPr>
+                    <pic:cNvPr descr="image/03.jpg" id="30" name="Picture"/>
+                    <pic:cNvPicPr>
+                      <a:picLocks noChangeArrowheads="1" noChangeAspect="1"/>
+                    </pic:cNvPicPr>
+                  </pic:nvPicPr>
+                  <pic:blipFill>
+                    <a:blip r:embed="rId28"/>
+                    <a:stretch>
+                      <a:fillRect/>
+                    </a:stretch>
+                  </pic:blipFill>
+                  <pic:spPr bwMode="auto">
+                    <a:xfrm>
+                      <a:off x="0" y="0"/>
+                      <a:ext cx="5334000" cy="1136482"/>
+                    </a:xfrm>
+                    <a:prstGeom prst="rect">
+                      <a:avLst/>
+                    </a:prstGeom>
+                    <a:noFill/>
+                    <a:ln w="9525">
+                      <a:noFill/>
+                      <a:headEnd/>
+                      <a:tailEnd/>
+                    </a:ln>
+                  </pic:spPr>
+                </pic:pic>
+              </a:graphicData>
+            </a:graphic>
+          </wp:inline>
+        </w:drawing>
+      </w:r>
+    </w:p>
+    <w:p>
+      <w:pPr>
+        <w:pStyle w:val="ImageCaption"/>
+      </w:pPr>
+      <w:r>
+        <w:t xml:space="preserve">Рис.3 Удаляем полученные файлы. Проверяем корректность выполнения команды</w:t>
+      </w:r>
+    </w:p>
+    <w:p>
+      <w:pPr>
+        <w:pStyle w:val="CaptionedFigure"/>
+      </w:pPr>
+      <w:r>
+        <w:drawing>
+          <wp:inline>
+            <wp:extent cx="5334000" cy="307890"/>
+            <wp:effectExtent b="0" l="0" r="0" t="0"/>
+            <wp:docPr descr="Рис.4 Открываем файл report.md" title="" id="32" name="Picture"/>
+            <a:graphic>
+              <a:graphicData uri="http://schemas.openxmlformats.org/drawingml/2006/picture">
+                <pic:pic>
+                  <pic:nvPicPr>
+                    <pic:cNvPr descr="image/04.jpg" id="33" name="Picture"/>
+                    <pic:cNvPicPr>
+                      <a:picLocks noChangeArrowheads="1" noChangeAspect="1"/>
+                    </pic:cNvPicPr>
+                  </pic:nvPicPr>
+                  <pic:blipFill>
+                    <a:blip r:embed="rId31"/>
+                    <a:stretch>
+                      <a:fillRect/>
+                    </a:stretch>
+                  </pic:blipFill>
+                  <pic:spPr bwMode="auto">
+                    <a:xfrm>
+                      <a:off x="0" y="0"/>
+                      <a:ext cx="5334000" cy="307890"/>
+                    </a:xfrm>
+                    <a:prstGeom prst="rect">
+                      <a:avLst/>
+                    </a:prstGeom>
+                    <a:noFill/>
+                    <a:ln w="9525">
+                      <a:noFill/>
+                      <a:headEnd/>
+                      <a:tailEnd/>
+                    </a:ln>
+                  </pic:spPr>
+                </pic:pic>
+              </a:graphicData>
+            </a:graphic>
+          </wp:inline>
+        </w:drawing>
+      </w:r>
+    </w:p>
+    <w:p>
+      <w:pPr>
+        <w:pStyle w:val="ImageCaption"/>
+      </w:pPr>
+      <w:r>
+        <w:t xml:space="preserve">Рис.4 Открываем файл report.md</w:t>
+      </w:r>
+    </w:p>
+    <w:p>
+      <w:pPr>
+        <w:pStyle w:val="CaptionedFigure"/>
+      </w:pPr>
+      <w:r>
+        <w:drawing>
+          <wp:inline>
+            <wp:extent cx="5334000" cy="4270523"/>
+            <wp:effectExtent b="0" l="0" r="0" t="0"/>
+            <wp:docPr descr="Рис.5 Заполняем отчет" title="" id="35" name="Picture"/>
+            <a:graphic>
+              <a:graphicData uri="http://schemas.openxmlformats.org/drawingml/2006/picture">
+                <pic:pic>
+                  <pic:nvPicPr>
+                    <pic:cNvPr descr="image/05.jpg" id="36" name="Picture"/>
+                    <pic:cNvPicPr>
+                      <a:picLocks noChangeArrowheads="1" noChangeAspect="1"/>
+                    </pic:cNvPicPr>
+                  </pic:nvPicPr>
+                  <pic:blipFill>
+                    <a:blip r:embed="rId34"/>
+                    <a:stretch>
+                      <a:fillRect/>
+                    </a:stretch>
+                  </pic:blipFill>
+                  <pic:spPr bwMode="auto">
+                    <a:xfrm>
+                      <a:off x="0" y="0"/>
+                      <a:ext cx="5334000" cy="4270523"/>
+                    </a:xfrm>
+                    <a:prstGeom prst="rect">
+                      <a:avLst/>
+                    </a:prstGeom>
+                    <a:noFill/>
+                    <a:ln w="9525">
+                      <a:noFill/>
+                      <a:headEnd/>
+                      <a:tailEnd/>
+                    </a:ln>
+                  </pic:spPr>
+                </pic:pic>
+              </a:graphicData>
+            </a:graphic>
+          </wp:inline>
+        </w:drawing>
+      </w:r>
+    </w:p>
+    <w:p>
+      <w:pPr>
+        <w:pStyle w:val="ImageCaption"/>
+      </w:pPr>
+      <w:r>
+        <w:t xml:space="preserve">Рис.5 Заполняем отчет</w:t>
+      </w:r>
+    </w:p>
+    <w:p>
+      <w:pPr>
+        <w:pStyle w:val="BodyText"/>
+      </w:pPr>
+      <w:r>
+        <w:drawing>
+          <wp:inline>
+            <wp:extent cx="5334000" cy="2539214"/>
+            <wp:effectExtent b="0" l="0" r="0" t="0"/>
+            <wp:docPr descr="Рис.6 С помощью git отправлем файлы на github" title="" id="38" name="Picture"/>
+            <a:graphic>
+              <a:graphicData uri="http://schemas.openxmlformats.org/drawingml/2006/picture">
+                <pic:pic>
+                  <pic:nvPicPr>
+                    <pic:cNvPr descr="image/06.jpg" id="39" name="Picture"/>
+                    <pic:cNvPicPr>
+                      <a:picLocks noChangeArrowheads="1" noChangeAspect="1"/>
+                    </pic:cNvPicPr>
+                  </pic:nvPicPr>
+                  <pic:blipFill>
+                    <a:blip r:embed="rId37"/>
+                    <a:stretch>
+                      <a:fillRect/>
+                    </a:stretch>
+                  </pic:blipFill>
+                  <pic:spPr bwMode="auto">
+                    <a:xfrm>
+                      <a:off x="0" y="0"/>
+                      <a:ext cx="5334000" cy="2539214"/>
+                    </a:xfrm>
+                    <a:prstGeom prst="rect">
+                      <a:avLst/>
+                    </a:prstGeom>
+                    <a:noFill/>
+                    <a:ln w="9525">
+                      <a:noFill/>
+                      <a:headEnd/>
+                      <a:tailEnd/>
+                    </a:ln>
+                  </pic:spPr>
+                </pic:pic>
+              </a:graphicData>
+            </a:graphic>
+          </wp:inline>
+        </w:drawing>
+      </w:r>
+      <w:r>
+        <w:t xml:space="preserve"> </w:t>
+      </w:r>
+      <w:r>
+        <w:t xml:space="preserve"># Выводы</w:t>
+      </w:r>
+    </w:p>
+    <w:p>
+      <w:pPr>
+        <w:pStyle w:val="BodyText"/>
+      </w:pPr>
+      <w:r>
+        <w:t xml:space="preserve">Здесь кратко описываются итоги проделанной работы.</w:t>
+      </w:r>
+    </w:p>
+    <w:bookmarkEnd w:id="40"/>
+    <w:bookmarkStart w:id="42" w:name="список-литературы"/>
     <w:p>
       <w:pPr>
         <w:pStyle w:val="Heading1"/>
       </w:pPr>
       <w:r>
-        <w:rPr>
-          <w:rStyle w:val="SectionNumber"/>
-        </w:rPr>
-        <w:t xml:space="preserve">4</w:t>
-      </w:r>
-      <w:r>
-        <w:tab/>
-      </w:r>
-      <w:r>
-        <w:t xml:space="preserve">Выводы</w:t>
-      </w:r>
-    </w:p>
-    <w:p>
-      <w:pPr>
-        <w:pStyle w:val="FirstParagraph"/>
-      </w:pPr>
-      <w:r>
-        <w:t xml:space="preserve">Здесь кратко описываются итоги проделанной работы.</w:t>
-      </w:r>
-    </w:p>
-    <w:bookmarkEnd w:id="26"/>
-    <w:bookmarkStart w:id="28" w:name="список-литературы"/>
-    <w:p>
-      <w:pPr>
-        <w:pStyle w:val="Heading1"/>
-      </w:pPr>
-      <w:r>
         <w:t xml:space="preserve">Список литературы</w:t>
       </w:r>
     </w:p>
-    <w:bookmarkStart w:id="27" w:name="refs"/>
-    <w:bookmarkEnd w:id="27"/>
-    <w:bookmarkEnd w:id="28"/>
+    <w:bookmarkStart w:id="41" w:name="refs"/>
+    <w:bookmarkEnd w:id="41"/>
+    <w:bookmarkEnd w:id="42"/>
     <w:sectPr/>
   </w:body>
 </w:document>

</xml_diff>